<commit_message>
added solution 5 + improved solution 4
</commit_message>
<xml_diff>
--- a/Assignment2/4.docx
+++ b/Assignment2/4.docx
@@ -271,6 +271,7 @@
         <w:tblStyle w:val="TableGrid"/>
         <w:bidiVisual/>
         <w:tblW w:w="0" w:type="auto"/>
+        <w:jc w:val="center"/>
         <w:tblBorders>
           <w:top w:val="none" w:sz="0" w:space="0" w:color="auto"/>
           <w:left w:val="none" w:sz="0" w:space="0" w:color="auto"/>
@@ -282,15 +283,54 @@
         <w:tblLook w:val="04A0" w:firstRow="1" w:lastRow="0" w:firstColumn="1" w:lastColumn="0" w:noHBand="0" w:noVBand="1"/>
       </w:tblPr>
       <w:tblGrid>
-        <w:gridCol w:w="2337"/>
-        <w:gridCol w:w="2337"/>
-        <w:gridCol w:w="2338"/>
-        <w:gridCol w:w="2338"/>
+        <w:gridCol w:w="438"/>
+        <w:gridCol w:w="1608"/>
+        <w:gridCol w:w="415"/>
+        <w:gridCol w:w="1582"/>
+        <w:gridCol w:w="416"/>
+        <w:gridCol w:w="1493"/>
+        <w:gridCol w:w="426"/>
+        <w:gridCol w:w="1388"/>
       </w:tblGrid>
       <w:tr>
-        <w:tc>
-          <w:tcPr>
-            <w:tcW w:w="2337" w:type="dxa"/>
+        <w:trPr>
+          <w:jc w:val="center"/>
+        </w:trPr>
+        <w:tc>
+          <w:tcPr>
+            <w:tcW w:w="0" w:type="auto"/>
+            <w:tcBorders>
+              <w:left w:val="single" w:sz="4" w:space="0" w:color="auto"/>
+            </w:tcBorders>
+            <w:shd w:val="clear" w:color="auto" w:fill="FFF2CC" w:themeFill="accent4" w:themeFillTint="33"/>
+            <w:vAlign w:val="center"/>
+          </w:tcPr>
+          <w:p>
+            <w:pPr>
+              <w:jc w:val="center"/>
+              <w:rPr>
+                <w:b/>
+                <w:bCs/>
+                <w:rtl/>
+              </w:rPr>
+            </w:pPr>
+            <w:r>
+              <w:rPr>
+                <w:rFonts w:hint="cs"/>
+                <w:b/>
+                <w:bCs/>
+                <w:rtl/>
+              </w:rPr>
+              <w:t>۱</w:t>
+            </w:r>
+          </w:p>
+        </w:tc>
+        <w:tc>
+          <w:tcPr>
+            <w:tcW w:w="0" w:type="auto"/>
+            <w:tcBorders>
+              <w:right w:val="single" w:sz="4" w:space="0" w:color="auto"/>
+            </w:tcBorders>
             <w:vAlign w:val="center"/>
           </w:tcPr>
           <w:p>
@@ -307,7 +347,39 @@
         </w:tc>
         <w:tc>
           <w:tcPr>
-            <w:tcW w:w="2337" w:type="dxa"/>
+            <w:tcW w:w="0" w:type="auto"/>
+            <w:tcBorders>
+              <w:left w:val="single" w:sz="4" w:space="0" w:color="auto"/>
+            </w:tcBorders>
+            <w:shd w:val="clear" w:color="auto" w:fill="FFF2CC" w:themeFill="accent4" w:themeFillTint="33"/>
+            <w:vAlign w:val="center"/>
+          </w:tcPr>
+          <w:p>
+            <w:pPr>
+              <w:jc w:val="center"/>
+              <w:rPr>
+                <w:b/>
+                <w:bCs/>
+                <w:rtl/>
+              </w:rPr>
+            </w:pPr>
+            <w:r>
+              <w:rPr>
+                <w:rFonts w:hint="cs"/>
+                <w:b/>
+                <w:bCs/>
+                <w:rtl/>
+              </w:rPr>
+              <w:t>۲</w:t>
+            </w:r>
+          </w:p>
+        </w:tc>
+        <w:tc>
+          <w:tcPr>
+            <w:tcW w:w="0" w:type="auto"/>
+            <w:tcBorders>
+              <w:right w:val="single" w:sz="4" w:space="0" w:color="auto"/>
+            </w:tcBorders>
             <w:vAlign w:val="center"/>
           </w:tcPr>
           <w:p>
@@ -327,7 +399,39 @@
         </w:tc>
         <w:tc>
           <w:tcPr>
-            <w:tcW w:w="2338" w:type="dxa"/>
+            <w:tcW w:w="0" w:type="auto"/>
+            <w:tcBorders>
+              <w:left w:val="single" w:sz="4" w:space="0" w:color="auto"/>
+            </w:tcBorders>
+            <w:shd w:val="clear" w:color="auto" w:fill="FFF2CC" w:themeFill="accent4" w:themeFillTint="33"/>
+            <w:vAlign w:val="center"/>
+          </w:tcPr>
+          <w:p>
+            <w:pPr>
+              <w:jc w:val="center"/>
+              <w:rPr>
+                <w:b/>
+                <w:bCs/>
+                <w:rtl/>
+              </w:rPr>
+            </w:pPr>
+            <w:r>
+              <w:rPr>
+                <w:rFonts w:hint="cs"/>
+                <w:b/>
+                <w:bCs/>
+                <w:rtl/>
+              </w:rPr>
+              <w:t>۳</w:t>
+            </w:r>
+          </w:p>
+        </w:tc>
+        <w:tc>
+          <w:tcPr>
+            <w:tcW w:w="0" w:type="auto"/>
+            <w:tcBorders>
+              <w:right w:val="single" w:sz="4" w:space="0" w:color="auto"/>
+            </w:tcBorders>
             <w:vAlign w:val="center"/>
           </w:tcPr>
           <w:p>
@@ -347,7 +451,36 @@
         </w:tc>
         <w:tc>
           <w:tcPr>
-            <w:tcW w:w="2338" w:type="dxa"/>
+            <w:tcW w:w="0" w:type="auto"/>
+            <w:tcBorders>
+              <w:left w:val="single" w:sz="4" w:space="0" w:color="auto"/>
+            </w:tcBorders>
+            <w:shd w:val="clear" w:color="auto" w:fill="FFF2CC" w:themeFill="accent4" w:themeFillTint="33"/>
+            <w:vAlign w:val="center"/>
+          </w:tcPr>
+          <w:p>
+            <w:pPr>
+              <w:jc w:val="center"/>
+              <w:rPr>
+                <w:b/>
+                <w:bCs/>
+                <w:rtl/>
+              </w:rPr>
+            </w:pPr>
+            <w:r>
+              <w:rPr>
+                <w:rFonts w:hint="cs"/>
+                <w:b/>
+                <w:bCs/>
+                <w:rtl/>
+              </w:rPr>
+              <w:t>۴</w:t>
+            </w:r>
+          </w:p>
+        </w:tc>
+        <w:tc>
+          <w:tcPr>
+            <w:tcW w:w="0" w:type="auto"/>
             <w:vAlign w:val="center"/>
           </w:tcPr>
           <w:p>
@@ -367,9 +500,44 @@
         </w:tc>
       </w:tr>
       <w:tr>
-        <w:tc>
-          <w:tcPr>
-            <w:tcW w:w="2337" w:type="dxa"/>
+        <w:trPr>
+          <w:jc w:val="center"/>
+        </w:trPr>
+        <w:tc>
+          <w:tcPr>
+            <w:tcW w:w="0" w:type="auto"/>
+            <w:tcBorders>
+              <w:left w:val="single" w:sz="4" w:space="0" w:color="auto"/>
+            </w:tcBorders>
+            <w:shd w:val="clear" w:color="auto" w:fill="FFF2CC" w:themeFill="accent4" w:themeFillTint="33"/>
+            <w:vAlign w:val="center"/>
+          </w:tcPr>
+          <w:p>
+            <w:pPr>
+              <w:jc w:val="center"/>
+              <w:rPr>
+                <w:b/>
+                <w:bCs/>
+                <w:rtl/>
+              </w:rPr>
+            </w:pPr>
+            <w:r>
+              <w:rPr>
+                <w:rFonts w:hint="cs"/>
+                <w:b/>
+                <w:bCs/>
+                <w:rtl/>
+              </w:rPr>
+              <w:t>۵</w:t>
+            </w:r>
+          </w:p>
+        </w:tc>
+        <w:tc>
+          <w:tcPr>
+            <w:tcW w:w="0" w:type="auto"/>
+            <w:tcBorders>
+              <w:right w:val="single" w:sz="4" w:space="0" w:color="auto"/>
+            </w:tcBorders>
             <w:vAlign w:val="center"/>
           </w:tcPr>
           <w:p>
@@ -389,7 +557,39 @@
         </w:tc>
         <w:tc>
           <w:tcPr>
-            <w:tcW w:w="2337" w:type="dxa"/>
+            <w:tcW w:w="0" w:type="auto"/>
+            <w:tcBorders>
+              <w:left w:val="single" w:sz="4" w:space="0" w:color="auto"/>
+            </w:tcBorders>
+            <w:shd w:val="clear" w:color="auto" w:fill="FFF2CC" w:themeFill="accent4" w:themeFillTint="33"/>
+            <w:vAlign w:val="center"/>
+          </w:tcPr>
+          <w:p>
+            <w:pPr>
+              <w:jc w:val="center"/>
+              <w:rPr>
+                <w:b/>
+                <w:bCs/>
+                <w:rtl/>
+              </w:rPr>
+            </w:pPr>
+            <w:r>
+              <w:rPr>
+                <w:rFonts w:hint="cs"/>
+                <w:b/>
+                <w:bCs/>
+                <w:rtl/>
+              </w:rPr>
+              <w:t>۶</w:t>
+            </w:r>
+          </w:p>
+        </w:tc>
+        <w:tc>
+          <w:tcPr>
+            <w:tcW w:w="0" w:type="auto"/>
+            <w:tcBorders>
+              <w:right w:val="single" w:sz="4" w:space="0" w:color="auto"/>
+            </w:tcBorders>
             <w:vAlign w:val="center"/>
           </w:tcPr>
           <w:p>
@@ -409,7 +609,39 @@
         </w:tc>
         <w:tc>
           <w:tcPr>
-            <w:tcW w:w="2338" w:type="dxa"/>
+            <w:tcW w:w="0" w:type="auto"/>
+            <w:tcBorders>
+              <w:left w:val="single" w:sz="4" w:space="0" w:color="auto"/>
+            </w:tcBorders>
+            <w:shd w:val="clear" w:color="auto" w:fill="FFF2CC" w:themeFill="accent4" w:themeFillTint="33"/>
+            <w:vAlign w:val="center"/>
+          </w:tcPr>
+          <w:p>
+            <w:pPr>
+              <w:jc w:val="center"/>
+              <w:rPr>
+                <w:b/>
+                <w:bCs/>
+                <w:rtl/>
+              </w:rPr>
+            </w:pPr>
+            <w:r>
+              <w:rPr>
+                <w:rFonts w:hint="cs"/>
+                <w:b/>
+                <w:bCs/>
+                <w:rtl/>
+              </w:rPr>
+              <w:t>۷</w:t>
+            </w:r>
+          </w:p>
+        </w:tc>
+        <w:tc>
+          <w:tcPr>
+            <w:tcW w:w="0" w:type="auto"/>
+            <w:tcBorders>
+              <w:right w:val="single" w:sz="4" w:space="0" w:color="auto"/>
+            </w:tcBorders>
             <w:vAlign w:val="center"/>
           </w:tcPr>
           <w:p>
@@ -429,7 +661,36 @@
         </w:tc>
         <w:tc>
           <w:tcPr>
-            <w:tcW w:w="2338" w:type="dxa"/>
+            <w:tcW w:w="0" w:type="auto"/>
+            <w:tcBorders>
+              <w:left w:val="single" w:sz="4" w:space="0" w:color="auto"/>
+            </w:tcBorders>
+            <w:shd w:val="clear" w:color="auto" w:fill="FFF2CC" w:themeFill="accent4" w:themeFillTint="33"/>
+            <w:vAlign w:val="center"/>
+          </w:tcPr>
+          <w:p>
+            <w:pPr>
+              <w:jc w:val="center"/>
+              <w:rPr>
+                <w:b/>
+                <w:bCs/>
+                <w:rtl/>
+              </w:rPr>
+            </w:pPr>
+            <w:r>
+              <w:rPr>
+                <w:rFonts w:hint="cs"/>
+                <w:b/>
+                <w:bCs/>
+                <w:rtl/>
+              </w:rPr>
+              <w:t>۸</w:t>
+            </w:r>
+          </w:p>
+        </w:tc>
+        <w:tc>
+          <w:tcPr>
+            <w:tcW w:w="0" w:type="auto"/>
             <w:vAlign w:val="center"/>
           </w:tcPr>
           <w:p>
@@ -449,9 +710,44 @@
         </w:tc>
       </w:tr>
       <w:tr>
-        <w:tc>
-          <w:tcPr>
-            <w:tcW w:w="2337" w:type="dxa"/>
+        <w:trPr>
+          <w:jc w:val="center"/>
+        </w:trPr>
+        <w:tc>
+          <w:tcPr>
+            <w:tcW w:w="0" w:type="auto"/>
+            <w:tcBorders>
+              <w:left w:val="single" w:sz="4" w:space="0" w:color="auto"/>
+            </w:tcBorders>
+            <w:shd w:val="clear" w:color="auto" w:fill="FFF2CC" w:themeFill="accent4" w:themeFillTint="33"/>
+            <w:vAlign w:val="center"/>
+          </w:tcPr>
+          <w:p>
+            <w:pPr>
+              <w:jc w:val="center"/>
+              <w:rPr>
+                <w:b/>
+                <w:bCs/>
+                <w:rtl/>
+              </w:rPr>
+            </w:pPr>
+            <w:r>
+              <w:rPr>
+                <w:rFonts w:hint="cs"/>
+                <w:b/>
+                <w:bCs/>
+                <w:rtl/>
+              </w:rPr>
+              <w:t>۹</w:t>
+            </w:r>
+          </w:p>
+        </w:tc>
+        <w:tc>
+          <w:tcPr>
+            <w:tcW w:w="0" w:type="auto"/>
+            <w:tcBorders>
+              <w:right w:val="single" w:sz="4" w:space="0" w:color="auto"/>
+            </w:tcBorders>
             <w:vAlign w:val="center"/>
           </w:tcPr>
           <w:p>
@@ -471,7 +767,39 @@
         </w:tc>
         <w:tc>
           <w:tcPr>
-            <w:tcW w:w="2337" w:type="dxa"/>
+            <w:tcW w:w="0" w:type="auto"/>
+            <w:tcBorders>
+              <w:left w:val="single" w:sz="4" w:space="0" w:color="auto"/>
+            </w:tcBorders>
+            <w:shd w:val="clear" w:color="auto" w:fill="FFF2CC" w:themeFill="accent4" w:themeFillTint="33"/>
+            <w:vAlign w:val="center"/>
+          </w:tcPr>
+          <w:p>
+            <w:pPr>
+              <w:jc w:val="center"/>
+              <w:rPr>
+                <w:b/>
+                <w:bCs/>
+                <w:rtl/>
+              </w:rPr>
+            </w:pPr>
+            <w:r>
+              <w:rPr>
+                <w:rFonts w:hint="cs"/>
+                <w:b/>
+                <w:bCs/>
+                <w:rtl/>
+              </w:rPr>
+              <w:t>۱۰</w:t>
+            </w:r>
+          </w:p>
+        </w:tc>
+        <w:tc>
+          <w:tcPr>
+            <w:tcW w:w="0" w:type="auto"/>
+            <w:tcBorders>
+              <w:right w:val="single" w:sz="4" w:space="0" w:color="auto"/>
+            </w:tcBorders>
             <w:vAlign w:val="center"/>
           </w:tcPr>
           <w:p>
@@ -491,14 +819,45 @@
         </w:tc>
         <w:tc>
           <w:tcPr>
-            <w:tcW w:w="2338" w:type="dxa"/>
-            <w:vAlign w:val="center"/>
-          </w:tcPr>
-          <w:p>
-            <w:pPr>
-              <w:jc w:val="center"/>
+            <w:tcW w:w="0" w:type="auto"/>
+            <w:tcBorders>
+              <w:left w:val="single" w:sz="4" w:space="0" w:color="auto"/>
+            </w:tcBorders>
+            <w:shd w:val="clear" w:color="auto" w:fill="FFF2CC" w:themeFill="accent4" w:themeFillTint="33"/>
+            <w:vAlign w:val="center"/>
+          </w:tcPr>
+          <w:p>
+            <w:pPr>
+              <w:jc w:val="center"/>
+              <w:rPr>
+                <w:b/>
+                <w:bCs/>
+                <w:rtl/>
+              </w:rPr>
+            </w:pPr>
+            <w:r>
               <w:rPr>
                 <w:rFonts w:hint="cs"/>
+                <w:b/>
+                <w:bCs/>
+                <w:rtl/>
+              </w:rPr>
+              <w:t>۱۱</w:t>
+            </w:r>
+          </w:p>
+        </w:tc>
+        <w:tc>
+          <w:tcPr>
+            <w:tcW w:w="0" w:type="auto"/>
+            <w:tcBorders>
+              <w:right w:val="single" w:sz="4" w:space="0" w:color="auto"/>
+            </w:tcBorders>
+            <w:vAlign w:val="center"/>
+          </w:tcPr>
+          <w:p>
+            <w:pPr>
+              <w:jc w:val="center"/>
+              <w:rPr>
                 <w:rtl/>
               </w:rPr>
             </w:pPr>
@@ -512,7 +871,36 @@
         </w:tc>
         <w:tc>
           <w:tcPr>
-            <w:tcW w:w="2338" w:type="dxa"/>
+            <w:tcW w:w="0" w:type="auto"/>
+            <w:tcBorders>
+              <w:left w:val="single" w:sz="4" w:space="0" w:color="auto"/>
+            </w:tcBorders>
+            <w:shd w:val="clear" w:color="auto" w:fill="FFF2CC" w:themeFill="accent4" w:themeFillTint="33"/>
+            <w:vAlign w:val="center"/>
+          </w:tcPr>
+          <w:p>
+            <w:pPr>
+              <w:jc w:val="center"/>
+              <w:rPr>
+                <w:b/>
+                <w:bCs/>
+                <w:rtl/>
+              </w:rPr>
+            </w:pPr>
+            <w:r>
+              <w:rPr>
+                <w:rFonts w:hint="cs"/>
+                <w:b/>
+                <w:bCs/>
+                <w:rtl/>
+              </w:rPr>
+              <w:t>۱۲</w:t>
+            </w:r>
+          </w:p>
+        </w:tc>
+        <w:tc>
+          <w:tcPr>
+            <w:tcW w:w="0" w:type="auto"/>
             <w:vAlign w:val="center"/>
           </w:tcPr>
           <w:p>
@@ -532,9 +920,44 @@
         </w:tc>
       </w:tr>
       <w:tr>
-        <w:tc>
-          <w:tcPr>
-            <w:tcW w:w="2337" w:type="dxa"/>
+        <w:trPr>
+          <w:jc w:val="center"/>
+        </w:trPr>
+        <w:tc>
+          <w:tcPr>
+            <w:tcW w:w="0" w:type="auto"/>
+            <w:tcBorders>
+              <w:left w:val="single" w:sz="4" w:space="0" w:color="auto"/>
+            </w:tcBorders>
+            <w:shd w:val="clear" w:color="auto" w:fill="FFF2CC" w:themeFill="accent4" w:themeFillTint="33"/>
+            <w:vAlign w:val="center"/>
+          </w:tcPr>
+          <w:p>
+            <w:pPr>
+              <w:jc w:val="center"/>
+              <w:rPr>
+                <w:b/>
+                <w:bCs/>
+                <w:rtl/>
+              </w:rPr>
+            </w:pPr>
+            <w:r>
+              <w:rPr>
+                <w:rFonts w:hint="cs"/>
+                <w:b/>
+                <w:bCs/>
+                <w:rtl/>
+              </w:rPr>
+              <w:t>۱۳</w:t>
+            </w:r>
+          </w:p>
+        </w:tc>
+        <w:tc>
+          <w:tcPr>
+            <w:tcW w:w="0" w:type="auto"/>
+            <w:tcBorders>
+              <w:right w:val="single" w:sz="4" w:space="0" w:color="auto"/>
+            </w:tcBorders>
             <w:vAlign w:val="center"/>
           </w:tcPr>
           <w:p>
@@ -554,7 +977,39 @@
         </w:tc>
         <w:tc>
           <w:tcPr>
-            <w:tcW w:w="2337" w:type="dxa"/>
+            <w:tcW w:w="0" w:type="auto"/>
+            <w:tcBorders>
+              <w:left w:val="single" w:sz="4" w:space="0" w:color="auto"/>
+            </w:tcBorders>
+            <w:shd w:val="clear" w:color="auto" w:fill="FFF2CC" w:themeFill="accent4" w:themeFillTint="33"/>
+            <w:vAlign w:val="center"/>
+          </w:tcPr>
+          <w:p>
+            <w:pPr>
+              <w:jc w:val="center"/>
+              <w:rPr>
+                <w:b/>
+                <w:bCs/>
+                <w:rtl/>
+              </w:rPr>
+            </w:pPr>
+            <w:r>
+              <w:rPr>
+                <w:rFonts w:hint="cs"/>
+                <w:b/>
+                <w:bCs/>
+                <w:rtl/>
+              </w:rPr>
+              <w:t>۱۴</w:t>
+            </w:r>
+          </w:p>
+        </w:tc>
+        <w:tc>
+          <w:tcPr>
+            <w:tcW w:w="0" w:type="auto"/>
+            <w:tcBorders>
+              <w:right w:val="single" w:sz="4" w:space="0" w:color="auto"/>
+            </w:tcBorders>
             <w:vAlign w:val="center"/>
           </w:tcPr>
           <w:p>
@@ -574,7 +1029,39 @@
         </w:tc>
         <w:tc>
           <w:tcPr>
-            <w:tcW w:w="2338" w:type="dxa"/>
+            <w:tcW w:w="0" w:type="auto"/>
+            <w:tcBorders>
+              <w:left w:val="single" w:sz="4" w:space="0" w:color="auto"/>
+            </w:tcBorders>
+            <w:shd w:val="clear" w:color="auto" w:fill="FFF2CC" w:themeFill="accent4" w:themeFillTint="33"/>
+            <w:vAlign w:val="center"/>
+          </w:tcPr>
+          <w:p>
+            <w:pPr>
+              <w:jc w:val="center"/>
+              <w:rPr>
+                <w:b/>
+                <w:bCs/>
+                <w:rtl/>
+              </w:rPr>
+            </w:pPr>
+            <w:r>
+              <w:rPr>
+                <w:rFonts w:hint="cs"/>
+                <w:b/>
+                <w:bCs/>
+                <w:rtl/>
+              </w:rPr>
+              <w:t>۱۵</w:t>
+            </w:r>
+          </w:p>
+        </w:tc>
+        <w:tc>
+          <w:tcPr>
+            <w:tcW w:w="0" w:type="auto"/>
+            <w:tcBorders>
+              <w:right w:val="single" w:sz="4" w:space="0" w:color="auto"/>
+            </w:tcBorders>
             <w:vAlign w:val="center"/>
           </w:tcPr>
           <w:p>
@@ -594,7 +1081,36 @@
         </w:tc>
         <w:tc>
           <w:tcPr>
-            <w:tcW w:w="2338" w:type="dxa"/>
+            <w:tcW w:w="0" w:type="auto"/>
+            <w:tcBorders>
+              <w:left w:val="single" w:sz="4" w:space="0" w:color="auto"/>
+            </w:tcBorders>
+            <w:shd w:val="clear" w:color="auto" w:fill="FFF2CC" w:themeFill="accent4" w:themeFillTint="33"/>
+            <w:vAlign w:val="center"/>
+          </w:tcPr>
+          <w:p>
+            <w:pPr>
+              <w:jc w:val="center"/>
+              <w:rPr>
+                <w:b/>
+                <w:bCs/>
+                <w:rtl/>
+              </w:rPr>
+            </w:pPr>
+            <w:r>
+              <w:rPr>
+                <w:rFonts w:hint="cs"/>
+                <w:b/>
+                <w:bCs/>
+                <w:rtl/>
+              </w:rPr>
+              <w:t>۱۶</w:t>
+            </w:r>
+          </w:p>
+        </w:tc>
+        <w:tc>
+          <w:tcPr>
+            <w:tcW w:w="0" w:type="auto"/>
             <w:vAlign w:val="center"/>
           </w:tcPr>
           <w:p>
@@ -614,9 +1130,44 @@
         </w:tc>
       </w:tr>
       <w:tr>
-        <w:tc>
-          <w:tcPr>
-            <w:tcW w:w="2337" w:type="dxa"/>
+        <w:trPr>
+          <w:jc w:val="center"/>
+        </w:trPr>
+        <w:tc>
+          <w:tcPr>
+            <w:tcW w:w="0" w:type="auto"/>
+            <w:tcBorders>
+              <w:left w:val="single" w:sz="4" w:space="0" w:color="auto"/>
+            </w:tcBorders>
+            <w:shd w:val="clear" w:color="auto" w:fill="FFF2CC" w:themeFill="accent4" w:themeFillTint="33"/>
+            <w:vAlign w:val="center"/>
+          </w:tcPr>
+          <w:p>
+            <w:pPr>
+              <w:jc w:val="center"/>
+              <w:rPr>
+                <w:b/>
+                <w:bCs/>
+                <w:rtl/>
+              </w:rPr>
+            </w:pPr>
+            <w:r>
+              <w:rPr>
+                <w:rFonts w:hint="cs"/>
+                <w:b/>
+                <w:bCs/>
+                <w:rtl/>
+              </w:rPr>
+              <w:t>۱۷</w:t>
+            </w:r>
+          </w:p>
+        </w:tc>
+        <w:tc>
+          <w:tcPr>
+            <w:tcW w:w="0" w:type="auto"/>
+            <w:tcBorders>
+              <w:right w:val="single" w:sz="4" w:space="0" w:color="auto"/>
+            </w:tcBorders>
             <w:vAlign w:val="center"/>
           </w:tcPr>
           <w:p>
@@ -636,7 +1187,39 @@
         </w:tc>
         <w:tc>
           <w:tcPr>
-            <w:tcW w:w="2337" w:type="dxa"/>
+            <w:tcW w:w="0" w:type="auto"/>
+            <w:tcBorders>
+              <w:left w:val="single" w:sz="4" w:space="0" w:color="auto"/>
+            </w:tcBorders>
+            <w:shd w:val="clear" w:color="auto" w:fill="FFF2CC" w:themeFill="accent4" w:themeFillTint="33"/>
+            <w:vAlign w:val="center"/>
+          </w:tcPr>
+          <w:p>
+            <w:pPr>
+              <w:jc w:val="center"/>
+              <w:rPr>
+                <w:b/>
+                <w:bCs/>
+                <w:rtl/>
+              </w:rPr>
+            </w:pPr>
+            <w:r>
+              <w:rPr>
+                <w:rFonts w:hint="cs"/>
+                <w:b/>
+                <w:bCs/>
+                <w:rtl/>
+              </w:rPr>
+              <w:t>۱۸</w:t>
+            </w:r>
+          </w:p>
+        </w:tc>
+        <w:tc>
+          <w:tcPr>
+            <w:tcW w:w="0" w:type="auto"/>
+            <w:tcBorders>
+              <w:right w:val="single" w:sz="4" w:space="0" w:color="auto"/>
+            </w:tcBorders>
             <w:vAlign w:val="center"/>
           </w:tcPr>
           <w:p>
@@ -656,7 +1239,39 @@
         </w:tc>
         <w:tc>
           <w:tcPr>
-            <w:tcW w:w="2338" w:type="dxa"/>
+            <w:tcW w:w="0" w:type="auto"/>
+            <w:tcBorders>
+              <w:left w:val="single" w:sz="4" w:space="0" w:color="auto"/>
+            </w:tcBorders>
+            <w:shd w:val="clear" w:color="auto" w:fill="FFF2CC" w:themeFill="accent4" w:themeFillTint="33"/>
+            <w:vAlign w:val="center"/>
+          </w:tcPr>
+          <w:p>
+            <w:pPr>
+              <w:jc w:val="center"/>
+              <w:rPr>
+                <w:b/>
+                <w:bCs/>
+                <w:rtl/>
+              </w:rPr>
+            </w:pPr>
+            <w:r>
+              <w:rPr>
+                <w:rFonts w:hint="cs"/>
+                <w:b/>
+                <w:bCs/>
+                <w:rtl/>
+              </w:rPr>
+              <w:t>۱۹</w:t>
+            </w:r>
+          </w:p>
+        </w:tc>
+        <w:tc>
+          <w:tcPr>
+            <w:tcW w:w="0" w:type="auto"/>
+            <w:tcBorders>
+              <w:right w:val="single" w:sz="4" w:space="0" w:color="auto"/>
+            </w:tcBorders>
             <w:vAlign w:val="center"/>
           </w:tcPr>
           <w:p>
@@ -676,7 +1291,36 @@
         </w:tc>
         <w:tc>
           <w:tcPr>
-            <w:tcW w:w="2338" w:type="dxa"/>
+            <w:tcW w:w="0" w:type="auto"/>
+            <w:tcBorders>
+              <w:left w:val="single" w:sz="4" w:space="0" w:color="auto"/>
+            </w:tcBorders>
+            <w:shd w:val="clear" w:color="auto" w:fill="FFF2CC" w:themeFill="accent4" w:themeFillTint="33"/>
+            <w:vAlign w:val="center"/>
+          </w:tcPr>
+          <w:p>
+            <w:pPr>
+              <w:jc w:val="center"/>
+              <w:rPr>
+                <w:b/>
+                <w:bCs/>
+                <w:rtl/>
+              </w:rPr>
+            </w:pPr>
+            <w:r>
+              <w:rPr>
+                <w:rFonts w:hint="cs"/>
+                <w:b/>
+                <w:bCs/>
+                <w:rtl/>
+              </w:rPr>
+              <w:t>۲۰</w:t>
+            </w:r>
+          </w:p>
+        </w:tc>
+        <w:tc>
+          <w:tcPr>
+            <w:tcW w:w="0" w:type="auto"/>
             <w:vAlign w:val="center"/>
           </w:tcPr>
           <w:p>
@@ -696,9 +1340,41 @@
         </w:tc>
       </w:tr>
       <w:tr>
-        <w:tc>
-          <w:tcPr>
-            <w:tcW w:w="2337" w:type="dxa"/>
+        <w:trPr>
+          <w:jc w:val="center"/>
+        </w:trPr>
+        <w:tc>
+          <w:tcPr>
+            <w:tcW w:w="0" w:type="auto"/>
+            <w:tcBorders>
+              <w:left w:val="single" w:sz="4" w:space="0" w:color="auto"/>
+            </w:tcBorders>
+            <w:shd w:val="clear" w:color="auto" w:fill="FFF2CC" w:themeFill="accent4" w:themeFillTint="33"/>
+            <w:vAlign w:val="center"/>
+          </w:tcPr>
+          <w:p>
+            <w:pPr>
+              <w:jc w:val="center"/>
+              <w:rPr>
+                <w:b/>
+                <w:bCs/>
+                <w:rtl/>
+              </w:rPr>
+            </w:pPr>
+            <w:r>
+              <w:rPr>
+                <w:rFonts w:hint="cs"/>
+                <w:b/>
+                <w:bCs/>
+                <w:rtl/>
+              </w:rPr>
+              <w:t>۲۱</w:t>
+            </w:r>
+          </w:p>
+        </w:tc>
+        <w:tc>
+          <w:tcPr>
+            <w:tcW w:w="0" w:type="auto"/>
             <w:vAlign w:val="center"/>
           </w:tcPr>
           <w:p>
@@ -718,35 +1394,77 @@
         </w:tc>
         <w:tc>
           <w:tcPr>
-            <w:tcW w:w="2337" w:type="dxa"/>
-            <w:vAlign w:val="center"/>
-          </w:tcPr>
-          <w:p>
-            <w:pPr>
-              <w:jc w:val="center"/>
-              <w:rPr>
-                <w:rtl/>
-              </w:rPr>
-            </w:pPr>
-          </w:p>
-        </w:tc>
-        <w:tc>
-          <w:tcPr>
-            <w:tcW w:w="2338" w:type="dxa"/>
-            <w:vAlign w:val="center"/>
-          </w:tcPr>
-          <w:p>
-            <w:pPr>
-              <w:jc w:val="center"/>
-              <w:rPr>
-                <w:rtl/>
-              </w:rPr>
-            </w:pPr>
-          </w:p>
-        </w:tc>
-        <w:tc>
-          <w:tcPr>
-            <w:tcW w:w="2338" w:type="dxa"/>
+            <w:tcW w:w="0" w:type="auto"/>
+            <w:vAlign w:val="center"/>
+          </w:tcPr>
+          <w:p>
+            <w:pPr>
+              <w:jc w:val="center"/>
+              <w:rPr>
+                <w:rtl/>
+              </w:rPr>
+            </w:pPr>
+          </w:p>
+        </w:tc>
+        <w:tc>
+          <w:tcPr>
+            <w:tcW w:w="0" w:type="auto"/>
+            <w:vAlign w:val="center"/>
+          </w:tcPr>
+          <w:p>
+            <w:pPr>
+              <w:jc w:val="center"/>
+              <w:rPr>
+                <w:rtl/>
+              </w:rPr>
+            </w:pPr>
+          </w:p>
+        </w:tc>
+        <w:tc>
+          <w:tcPr>
+            <w:tcW w:w="0" w:type="auto"/>
+            <w:vAlign w:val="center"/>
+          </w:tcPr>
+          <w:p>
+            <w:pPr>
+              <w:jc w:val="center"/>
+              <w:rPr>
+                <w:rtl/>
+              </w:rPr>
+            </w:pPr>
+          </w:p>
+        </w:tc>
+        <w:tc>
+          <w:tcPr>
+            <w:tcW w:w="0" w:type="auto"/>
+            <w:vAlign w:val="center"/>
+          </w:tcPr>
+          <w:p>
+            <w:pPr>
+              <w:jc w:val="center"/>
+              <w:rPr>
+                <w:rtl/>
+              </w:rPr>
+            </w:pPr>
+          </w:p>
+        </w:tc>
+        <w:tc>
+          <w:tcPr>
+            <w:tcW w:w="0" w:type="auto"/>
+            <w:vAlign w:val="center"/>
+          </w:tcPr>
+          <w:p>
+            <w:pPr>
+              <w:jc w:val="center"/>
+              <w:rPr>
+                <w:rtl/>
+              </w:rPr>
+            </w:pPr>
+          </w:p>
+        </w:tc>
+        <w:tc>
+          <w:tcPr>
+            <w:tcW w:w="0" w:type="auto"/>
             <w:vAlign w:val="center"/>
           </w:tcPr>
           <w:p>

</xml_diff>